<commit_message>
Complete the Deliverable Assignment
</commit_message>
<xml_diff>
--- a/Communication for the Workplace/Deliverable Instructions- Pathway 2, Understanding my Industry.docx
+++ b/Communication for the Workplace/Deliverable Instructions- Pathway 2, Understanding my Industry.docx
@@ -4,15 +4,72 @@
   <w:body>
     <w:p>
       <w:pPr>
+        <w:rPr>
+          <w:rFonts w:ascii="Open Sans" w:eastAsia="Open Sans" w:hAnsi="Open Sans" w:cs="Open Sans"/>
+          <w:b/>
+          <w:bCs/>
+          <w:sz w:val="32"/>
+          <w:szCs w:val="32"/>
+          <w:lang w:val="en-US"/>
+        </w:rPr>
+      </w:pPr>
+      <w:r>
+        <w:rPr>
+          <w:rFonts w:ascii="Open Sans" w:eastAsia="Open Sans" w:hAnsi="Open Sans" w:cs="Open Sans"/>
+          <w:b/>
+          <w:bCs/>
+          <w:sz w:val="32"/>
+          <w:szCs w:val="32"/>
+          <w:lang w:val="en-US"/>
+        </w:rPr>
+        <w:t xml:space="preserve">Deliverable </w:t>
+      </w:r>
+      <w:r>
+        <w:rPr>
+          <w:rFonts w:ascii="Open Sans" w:eastAsia="Open Sans" w:hAnsi="Open Sans" w:cs="Open Sans"/>
+          <w:b/>
+          <w:bCs/>
+          <w:sz w:val="32"/>
+          <w:szCs w:val="32"/>
+          <w:lang w:val="en-US"/>
+        </w:rPr>
+        <w:t>(</w:t>
+      </w:r>
+      <w:r>
+        <w:rPr>
+          <w:rFonts w:ascii="Open Sans" w:eastAsia="Open Sans" w:hAnsi="Open Sans" w:cs="Open Sans"/>
+          <w:b/>
+          <w:bCs/>
+          <w:sz w:val="32"/>
+          <w:szCs w:val="32"/>
+          <w:lang w:val="en-US"/>
+        </w:rPr>
+        <w:t>Pathway 2, Understanding my Industry</w:t>
+      </w:r>
+      <w:r>
+        <w:rPr>
+          <w:rFonts w:ascii="Open Sans" w:eastAsia="Open Sans" w:hAnsi="Open Sans" w:cs="Open Sans"/>
+          <w:b/>
+          <w:bCs/>
+          <w:sz w:val="32"/>
+          <w:szCs w:val="32"/>
+          <w:lang w:val="en-US"/>
+        </w:rPr>
+        <w:t>)</w:t>
+      </w:r>
+    </w:p>
+    <w:p>
+      <w:pPr>
         <w:numPr>
           <w:ilvl w:val="0"/>
           <w:numId w:val="1"/>
         </w:numPr>
         <w:spacing w:before="100" w:beforeAutospacing="1" w:line="276" w:lineRule="auto"/>
         <w:rPr>
-          <w:rFonts w:ascii="Open Sans" w:eastAsia="Times New Roman" w:hAnsi="Open Sans" w:cs="Open Sans"/>
+          <w:rFonts w:ascii="Open Sans" w:hAnsi="Open Sans" w:cs="Open Sans"/>
           <w:b/>
           <w:bCs/>
+          <w:color w:val="000000" w:themeColor="text1"/>
           <w:kern w:val="0"/>
           <w14:ligatures w14:val="none"/>
         </w:rPr>
@@ -30,18 +87,17 @@
     </w:p>
     <w:p>
       <w:pPr>
-        <w:pStyle w:val="NormalWeb"/>
-        <w:spacing w:before="0" w:beforeAutospacing="0" w:after="0" w:afterAutospacing="0" w:line="276" w:lineRule="auto"/>
-        <w:ind w:left="720"/>
-        <w:rPr>
-          <w:rFonts w:ascii="Open Sans" w:hAnsi="Open Sans" w:cs="Open Sans"/>
-          <w:color w:val="000000"/>
-        </w:rPr>
-      </w:pPr>
-      <w:r>
-        <w:rPr>
-          <w:rFonts w:ascii="Open Sans" w:hAnsi="Open Sans" w:cs="Open Sans"/>
-          <w:color w:val="000000"/>
+        <w:spacing w:before="100" w:beforeAutospacing="1" w:line="276" w:lineRule="auto"/>
+        <w:ind w:left="360"/>
+        <w:rPr>
+          <w:rFonts w:ascii="Open Sans" w:hAnsi="Open Sans" w:cs="Open Sans"/>
+          <w:color w:val="000000"/>
+        </w:rPr>
+      </w:pPr>
+      <w:r>
+        <w:rPr>
+          <w:rFonts w:ascii="Open Sans" w:hAnsi="Open Sans" w:cs="Open Sans"/>
+          <w:color w:val="000000" w:themeColor="text1"/>
         </w:rPr>
         <w:t>Our CLP goals include the following areas. They are:</w:t>
       </w:r>
@@ -258,156 +314,154 @@
       <w:r>
         <w:rPr>
           <w:rFonts w:ascii="Open Sans" w:hAnsi="Open Sans" w:cs="Open Sans"/>
-          <w:color w:val="000000"/>
+          <w:color w:val="000000" w:themeColor="text1"/>
         </w:rPr>
         <w:t>E</w:t>
       </w:r>
       <w:r>
         <w:rPr>
           <w:rFonts w:ascii="Open Sans" w:hAnsi="Open Sans" w:cs="Open Sans"/>
-          <w:color w:val="000000"/>
+          <w:color w:val="000000" w:themeColor="text1"/>
         </w:rPr>
         <w:t xml:space="preserve">xpanding </w:t>
       </w:r>
       <w:r>
         <w:rPr>
           <w:rFonts w:ascii="Open Sans" w:hAnsi="Open Sans" w:cs="Open Sans"/>
-          <w:color w:val="000000"/>
+          <w:color w:val="000000" w:themeColor="text1"/>
         </w:rPr>
         <w:t>the</w:t>
       </w:r>
       <w:r>
         <w:rPr>
           <w:rFonts w:ascii="Open Sans" w:hAnsi="Open Sans" w:cs="Open Sans"/>
-          <w:color w:val="000000"/>
+          <w:color w:val="000000" w:themeColor="text1"/>
         </w:rPr>
         <w:t xml:space="preserve"> professional network through industry events and LinkedIn outreach.</w:t>
       </w:r>
     </w:p>
     <w:p>
       <w:pPr>
-        <w:spacing w:before="100" w:beforeAutospacing="1" w:after="100" w:afterAutospacing="1" w:line="276" w:lineRule="auto"/>
-        <w:ind w:left="720"/>
-        <w:rPr>
-          <w:rFonts w:ascii="Open Sans" w:eastAsia="Times New Roman" w:hAnsi="Open Sans" w:cs="Open Sans"/>
-          <w:kern w:val="0"/>
-          <w14:ligatures w14:val="none"/>
-        </w:rPr>
-      </w:pPr>
-      <w:r>
-        <w:rPr>
-          <w:rFonts w:ascii="Open Sans" w:eastAsia="Times New Roman" w:hAnsi="Open Sans" w:cs="Open Sans"/>
-          <w:color w:val="000000"/>
-          <w:kern w:val="0"/>
-          <w14:ligatures w14:val="none"/>
-        </w:rPr>
-        <w:t xml:space="preserve">This term, we made clear progress toward all of these goals. Practicing structured interview methods and completing the JRC assignments enhanced our clarity and confidence in professional communication. The Research assignment helped us understand industry trends, required technologies, and employer expectations, directly supporting our technical knowledge goals. Completing the informational interview brought us closer to our networking objectives and provided us with real insights into workplace practices. Additionally, reviewing multiple job postings and updating our resumes, cover letters, and portfolio projects demonstrated progress towards improving both our Job Ready Communication and our professional materials. Together, these outcomes </w:t>
-      </w:r>
-      <w:r>
-        <w:rPr>
-          <w:rFonts w:ascii="Open Sans" w:eastAsia="Times New Roman" w:hAnsi="Open Sans" w:cs="Open Sans"/>
-          <w:color w:val="000000"/>
-          <w:kern w:val="0"/>
-          <w14:ligatures w14:val="none"/>
+        <w:pStyle w:val="NormalWeb"/>
+        <w:spacing w:line="276" w:lineRule="auto"/>
+        <w:ind w:left="1080"/>
+        <w:rPr>
+          <w:rFonts w:ascii="Open Sans" w:hAnsi="Open Sans" w:cs="Open Sans"/>
+          <w:color w:val="000000" w:themeColor="text1"/>
+        </w:rPr>
+      </w:pPr>
+    </w:p>
+    <w:p>
+      <w:pPr>
+        <w:spacing w:beforeAutospacing="1" w:line="276" w:lineRule="auto"/>
+        <w:ind w:left="360"/>
+        <w:rPr>
+          <w:rFonts w:ascii="Open Sans" w:hAnsi="Open Sans" w:cs="Open Sans"/>
+          <w:color w:val="000000" w:themeColor="text1"/>
+        </w:rPr>
+      </w:pPr>
+      <w:r>
+        <w:rPr>
+          <w:rFonts w:ascii="Open Sans" w:hAnsi="Open Sans" w:cs="Open Sans"/>
+          <w:color w:val="000000" w:themeColor="text1"/>
+        </w:rPr>
+        <w:t xml:space="preserve">This term, we made clear progress toward </w:t>
+      </w:r>
+      <w:r>
+        <w:rPr>
+          <w:rFonts w:ascii="Open Sans" w:hAnsi="Open Sans" w:cs="Open Sans"/>
+          <w:color w:val="000000" w:themeColor="text1"/>
+        </w:rPr>
+        <w:t>all</w:t>
+      </w:r>
+      <w:r>
+        <w:rPr>
+          <w:rFonts w:ascii="Open Sans" w:hAnsi="Open Sans" w:cs="Open Sans"/>
+          <w:color w:val="000000" w:themeColor="text1"/>
+        </w:rPr>
+        <w:t xml:space="preserve"> these goals. Practicing structured interview methods and completing the JRC assignments enhanced our clarity and confidence in professional communication. The Research assignment helped us understand industry trends, required technologies, and employer expectations, directly supporting our technical knowledge goals. Completing the informational interview brought us closer to our networking objectives and provided us with real insights into workplace practices. Additionally, reviewing multiple job postings and updating our resumes, cover letters, and portfolio projects demonstrated progress towards improving both our Job Ready Communication and our professional materials. Together, these outcomes </w:t>
+      </w:r>
+      <w:r>
+        <w:rPr>
+          <w:rFonts w:ascii="Open Sans" w:hAnsi="Open Sans" w:cs="Open Sans"/>
+          <w:color w:val="000000" w:themeColor="text1"/>
         </w:rPr>
         <w:t>demonstrate</w:t>
       </w:r>
       <w:r>
         <w:rPr>
-          <w:rFonts w:ascii="Open Sans" w:eastAsia="Times New Roman" w:hAnsi="Open Sans" w:cs="Open Sans"/>
-          <w:color w:val="000000"/>
-          <w:kern w:val="0"/>
-          <w14:ligatures w14:val="none"/>
+          <w:rFonts w:ascii="Open Sans" w:hAnsi="Open Sans" w:cs="Open Sans"/>
+          <w:color w:val="000000" w:themeColor="text1"/>
         </w:rPr>
         <w:t xml:space="preserve"> that we </w:t>
       </w:r>
       <w:r>
         <w:rPr>
-          <w:rFonts w:ascii="Open Sans" w:eastAsia="Times New Roman" w:hAnsi="Open Sans" w:cs="Open Sans"/>
-          <w:color w:val="000000"/>
-          <w:kern w:val="0"/>
-          <w14:ligatures w14:val="none"/>
+          <w:rFonts w:ascii="Open Sans" w:hAnsi="Open Sans" w:cs="Open Sans"/>
+          <w:color w:val="000000" w:themeColor="text1"/>
         </w:rPr>
         <w:t>have</w:t>
       </w:r>
       <w:r>
         <w:rPr>
-          <w:rFonts w:ascii="Open Sans" w:eastAsia="Times New Roman" w:hAnsi="Open Sans" w:cs="Open Sans"/>
-          <w:color w:val="000000"/>
-          <w:kern w:val="0"/>
-          <w14:ligatures w14:val="none"/>
+          <w:rFonts w:ascii="Open Sans" w:hAnsi="Open Sans" w:cs="Open Sans"/>
+          <w:color w:val="000000" w:themeColor="text1"/>
         </w:rPr>
         <w:t xml:space="preserve"> </w:t>
       </w:r>
       <w:r>
         <w:rPr>
-          <w:rFonts w:ascii="Open Sans" w:eastAsia="Times New Roman" w:hAnsi="Open Sans" w:cs="Open Sans"/>
-          <w:color w:val="000000"/>
-          <w:kern w:val="0"/>
-          <w14:ligatures w14:val="none"/>
+          <w:rFonts w:ascii="Open Sans" w:hAnsi="Open Sans" w:cs="Open Sans"/>
+          <w:color w:val="000000" w:themeColor="text1"/>
         </w:rPr>
         <w:t>made</w:t>
       </w:r>
       <w:r>
         <w:rPr>
-          <w:rFonts w:ascii="Open Sans" w:eastAsia="Times New Roman" w:hAnsi="Open Sans" w:cs="Open Sans"/>
-          <w:color w:val="000000"/>
-          <w:kern w:val="0"/>
-          <w14:ligatures w14:val="none"/>
+          <w:rFonts w:ascii="Open Sans" w:hAnsi="Open Sans" w:cs="Open Sans"/>
+          <w:color w:val="000000" w:themeColor="text1"/>
         </w:rPr>
         <w:t xml:space="preserve"> </w:t>
       </w:r>
       <w:r>
         <w:rPr>
-          <w:rFonts w:ascii="Open Sans" w:eastAsia="Times New Roman" w:hAnsi="Open Sans" w:cs="Open Sans"/>
-          <w:color w:val="000000"/>
-          <w:kern w:val="0"/>
-          <w14:ligatures w14:val="none"/>
+          <w:rFonts w:ascii="Open Sans" w:hAnsi="Open Sans" w:cs="Open Sans"/>
+          <w:color w:val="000000" w:themeColor="text1"/>
         </w:rPr>
         <w:t>significant progress</w:t>
       </w:r>
       <w:r>
         <w:rPr>
-          <w:rFonts w:ascii="Open Sans" w:eastAsia="Times New Roman" w:hAnsi="Open Sans" w:cs="Open Sans"/>
-          <w:color w:val="000000"/>
-          <w:kern w:val="0"/>
-          <w14:ligatures w14:val="none"/>
+          <w:rFonts w:ascii="Open Sans" w:hAnsi="Open Sans" w:cs="Open Sans"/>
+          <w:color w:val="000000" w:themeColor="text1"/>
         </w:rPr>
         <w:t xml:space="preserve"> to</w:t>
       </w:r>
       <w:r>
         <w:rPr>
-          <w:rFonts w:ascii="Open Sans" w:eastAsia="Times New Roman" w:hAnsi="Open Sans" w:cs="Open Sans"/>
-          <w:color w:val="000000"/>
-          <w:kern w:val="0"/>
-          <w14:ligatures w14:val="none"/>
+          <w:rFonts w:ascii="Open Sans" w:hAnsi="Open Sans" w:cs="Open Sans"/>
+          <w:color w:val="000000" w:themeColor="text1"/>
         </w:rPr>
         <w:t>ward</w:t>
       </w:r>
       <w:r>
         <w:rPr>
-          <w:rFonts w:ascii="Open Sans" w:eastAsia="Times New Roman" w:hAnsi="Open Sans" w:cs="Open Sans"/>
-          <w:color w:val="000000"/>
-          <w:kern w:val="0"/>
-          <w14:ligatures w14:val="none"/>
+          <w:rFonts w:ascii="Open Sans" w:hAnsi="Open Sans" w:cs="Open Sans"/>
+          <w:color w:val="000000" w:themeColor="text1"/>
         </w:rPr>
         <w:t xml:space="preserve"> achieving the goals we set at the </w:t>
       </w:r>
       <w:r>
         <w:rPr>
-          <w:rFonts w:ascii="Open Sans" w:eastAsia="Times New Roman" w:hAnsi="Open Sans" w:cs="Open Sans"/>
-          <w:color w:val="000000"/>
-          <w:kern w:val="0"/>
-          <w14:ligatures w14:val="none"/>
+          <w:rFonts w:ascii="Open Sans" w:hAnsi="Open Sans" w:cs="Open Sans"/>
+          <w:color w:val="000000" w:themeColor="text1"/>
         </w:rPr>
         <w:t>beginning</w:t>
       </w:r>
       <w:r>
         <w:rPr>
-          <w:rFonts w:ascii="Open Sans" w:eastAsia="Times New Roman" w:hAnsi="Open Sans" w:cs="Open Sans"/>
-          <w:color w:val="000000"/>
-          <w:kern w:val="0"/>
-          <w14:ligatures w14:val="none"/>
+          <w:rFonts w:ascii="Open Sans" w:hAnsi="Open Sans" w:cs="Open Sans"/>
+          <w:color w:val="000000" w:themeColor="text1"/>
         </w:rPr>
         <w:t xml:space="preserve"> of the term.</w:t>
       </w:r>
@@ -418,13 +472,11 @@
           <w:ilvl w:val="0"/>
           <w:numId w:val="1"/>
         </w:numPr>
-        <w:spacing w:before="100" w:beforeAutospacing="1" w:line="276" w:lineRule="auto"/>
+        <w:spacing w:beforeAutospacing="1" w:line="276" w:lineRule="auto"/>
         <w:rPr>
           <w:rFonts w:ascii="Open Sans" w:eastAsia="Times New Roman" w:hAnsi="Open Sans" w:cs="Open Sans"/>
           <w:b/>
           <w:bCs/>
-          <w:kern w:val="0"/>
-          <w14:ligatures w14:val="none"/>
         </w:rPr>
       </w:pPr>
       <w:r>
@@ -432,10 +484,25 @@
           <w:rFonts w:ascii="Open Sans" w:eastAsia="Times New Roman" w:hAnsi="Open Sans" w:cs="Open Sans"/>
           <w:b/>
           <w:bCs/>
-          <w:kern w:val="0"/>
-          <w14:ligatures w14:val="none"/>
-        </w:rPr>
-        <w:t>Which assignments, interactions, readings, class meeting activities, or other resources were most helpful in working towards your goals? List three, and describe how each one helped you to meet your goals.</w:t>
+        </w:rPr>
+        <w:lastRenderedPageBreak/>
+        <w:t xml:space="preserve">Which assignments, interactions, readings, class meeting activities, or other resources were most helpful in working towards your goals? List </w:t>
+      </w:r>
+      <w:r>
+        <w:rPr>
+          <w:rFonts w:ascii="Open Sans" w:eastAsia="Times New Roman" w:hAnsi="Open Sans" w:cs="Open Sans"/>
+          <w:b/>
+          <w:bCs/>
+        </w:rPr>
+        <w:t>three and</w:t>
+      </w:r>
+      <w:r>
+        <w:rPr>
+          <w:rFonts w:ascii="Open Sans" w:eastAsia="Times New Roman" w:hAnsi="Open Sans" w:cs="Open Sans"/>
+          <w:b/>
+          <w:bCs/>
+        </w:rPr>
+        <w:t xml:space="preserve"> describe how each one helped you to meet your goals.</w:t>
       </w:r>
     </w:p>
     <w:p>
@@ -508,17 +575,7 @@
           <w:kern w:val="0"/>
           <w14:ligatures w14:val="none"/>
         </w:rPr>
-        <w:t>real-</w:t>
-      </w:r>
-      <w:r>
-        <w:rPr>
-          <w:rFonts w:ascii="Open Sans" w:eastAsia="Times New Roman" w:hAnsi="Open Sans" w:cs="Open Sans"/>
-          <w:color w:val="000000"/>
-          <w:kern w:val="0"/>
-          <w14:ligatures w14:val="none"/>
-        </w:rPr>
-        <w:lastRenderedPageBreak/>
-        <w:t xml:space="preserve">world insights into production systems, DevOps workflows, communication expectations, and the skills </w:t>
+        <w:t xml:space="preserve">real-world insights into production systems, DevOps workflows, communication expectations, and the skills </w:t>
       </w:r>
       <w:r>
         <w:rPr>
@@ -609,6 +666,14 @@
           <w14:ligatures w14:val="none"/>
         </w:rPr>
         <w:br/>
+      </w:r>
+      <w:r>
+        <w:rPr>
+          <w:rFonts w:ascii="Open Sans" w:eastAsia="Times New Roman" w:hAnsi="Open Sans" w:cs="Open Sans"/>
+          <w:color w:val="000000"/>
+          <w:kern w:val="0"/>
+          <w14:ligatures w14:val="none"/>
+        </w:rPr>
         <w:t xml:space="preserve">These assignments helped me </w:t>
       </w:r>
       <w:r>
@@ -647,6 +712,16 @@
         </w:rPr>
         <w:t>. By practicing STAR/BAR/SOAR, I learned to organize my interview answers more clearly and confidently. Revising my resume and cover letter also taught me how to use keywords, highlight relevant skills, and tailor my documents to different job postings.</w:t>
       </w:r>
+    </w:p>
+    <w:p>
+      <w:pPr>
+        <w:pStyle w:val="ListParagraph"/>
+        <w:spacing w:beforeAutospacing="1" w:afterAutospacing="1" w:line="276" w:lineRule="auto"/>
+        <w:rPr>
+          <w:rFonts w:ascii="Open Sans" w:eastAsia="Times New Roman" w:hAnsi="Open Sans" w:cs="Open Sans"/>
+          <w:color w:val="000000" w:themeColor="text1"/>
+        </w:rPr>
+      </w:pPr>
     </w:p>
     <w:p>
       <w:pPr>
@@ -682,6 +757,14 @@
           <w14:ligatures w14:val="none"/>
         </w:rPr>
         <w:br/>
+      </w:r>
+      <w:r>
+        <w:rPr>
+          <w:rFonts w:ascii="Open Sans" w:eastAsia="Times New Roman" w:hAnsi="Open Sans" w:cs="Open Sans"/>
+          <w:color w:val="000000"/>
+          <w:kern w:val="0"/>
+          <w14:ligatures w14:val="none"/>
+        </w:rPr>
         <w:t xml:space="preserve">Researching job postings, industry trends, and software development </w:t>
       </w:r>
       <w:r>
@@ -702,6 +785,16 @@
         </w:rPr>
         <w:t>helped me understand employer expectations more deeply. It guided me in selecting the right tools to focus on (such as cloud, DevOps, JavaScript frameworks, and databases) and helped me connect industry knowledge to my long-term learning plan. This assignment also strengthened my ability to adapt my JRC to different roles.</w:t>
       </w:r>
+    </w:p>
+    <w:p>
+      <w:pPr>
+        <w:pStyle w:val="ListParagraph"/>
+        <w:spacing w:beforeAutospacing="1" w:afterAutospacing="1" w:line="276" w:lineRule="auto"/>
+        <w:rPr>
+          <w:rFonts w:ascii="Open Sans" w:eastAsia="Times New Roman" w:hAnsi="Open Sans" w:cs="Open Sans"/>
+          <w:color w:val="000000" w:themeColor="text1"/>
+        </w:rPr>
+      </w:pPr>
     </w:p>
     <w:p>
       <w:pPr>
@@ -709,13 +802,11 @@
           <w:ilvl w:val="0"/>
           <w:numId w:val="1"/>
         </w:numPr>
-        <w:spacing w:before="100" w:beforeAutospacing="1" w:line="276" w:lineRule="auto"/>
+        <w:spacing w:beforeAutospacing="1" w:line="276" w:lineRule="auto"/>
         <w:rPr>
           <w:rFonts w:ascii="Open Sans" w:eastAsia="Times New Roman" w:hAnsi="Open Sans" w:cs="Open Sans"/>
           <w:b/>
           <w:bCs/>
-          <w:kern w:val="0"/>
-          <w14:ligatures w14:val="none"/>
         </w:rPr>
       </w:pPr>
       <w:r>
@@ -723,8 +814,6 @@
           <w:rFonts w:ascii="Open Sans" w:eastAsia="Times New Roman" w:hAnsi="Open Sans" w:cs="Open Sans"/>
           <w:b/>
           <w:bCs/>
-          <w:kern w:val="0"/>
-          <w14:ligatures w14:val="none"/>
         </w:rPr>
         <w:t>What did you find difficult about conducting informational interviews? </w:t>
       </w:r>
@@ -732,7 +821,7 @@
     <w:p>
       <w:pPr>
         <w:spacing w:before="100" w:beforeAutospacing="1" w:line="276" w:lineRule="auto"/>
-        <w:ind w:left="720"/>
+        <w:ind w:left="360"/>
         <w:rPr>
           <w:rFonts w:ascii="Open Sans" w:eastAsia="Times New Roman" w:hAnsi="Open Sans" w:cs="Open Sans"/>
           <w:b/>
@@ -748,7 +837,17 @@
           <w:kern w:val="0"/>
           <w14:ligatures w14:val="none"/>
         </w:rPr>
-        <w:t xml:space="preserve">One of the biggest challenges in conducting the informational interview was initiating the conversation with a professional. We worried about sounding unprofessional or taking too much of the interviewee’s time, so crafting a concise, respectful message required careful thought. Managing the flow of the interview was also hard. Despite preparing open-ended questions, we struggled to keep it within 10–15 minutes while gathering insights. Sometimes responses were detailed, especially on production risks, DevOps, or compliance, requiring us to adjust follow-up questions quickly. A final challenge was balancing technical and communication questions. The interviewee’s extensive IT and DevOps experience meant </w:t>
+        <w:t xml:space="preserve">One of the biggest challenges in conducting the informational interview was initiating the conversation with a professional. We worried about sounding unprofessional or taking too much of the interviewee’s time, so crafting a concise, respectful message required careful thought. Managing the flow of the interview was also hard. Despite preparing open-ended questions, we struggled </w:t>
+      </w:r>
+      <w:r>
+        <w:rPr>
+          <w:rFonts w:ascii="Open Sans" w:eastAsia="Times New Roman" w:hAnsi="Open Sans" w:cs="Open Sans"/>
+          <w:color w:val="000000"/>
+          <w:kern w:val="0"/>
+          <w14:ligatures w14:val="none"/>
+        </w:rPr>
+        <w:lastRenderedPageBreak/>
+        <w:t xml:space="preserve">to keep it within 10–15 minutes while gathering insights. Sometimes responses were detailed, especially on production risks, DevOps, or compliance, requiring us to adjust follow-up questions quickly. A final challenge was balancing technical and communication questions. The interviewee’s extensive IT and DevOps experience meant </w:t>
       </w:r>
       <w:r>
         <w:rPr>
@@ -811,13 +910,11 @@
           <w:ilvl w:val="0"/>
           <w:numId w:val="1"/>
         </w:numPr>
-        <w:spacing w:before="100" w:beforeAutospacing="1" w:line="276" w:lineRule="auto"/>
+        <w:spacing w:beforeAutospacing="1" w:line="276" w:lineRule="auto"/>
         <w:rPr>
           <w:rFonts w:ascii="Open Sans" w:eastAsia="Times New Roman" w:hAnsi="Open Sans" w:cs="Open Sans"/>
           <w:b/>
           <w:bCs/>
-          <w:kern w:val="0"/>
-          <w14:ligatures w14:val="none"/>
         </w:rPr>
       </w:pPr>
       <w:r>
@@ -825,17 +922,14 @@
           <w:rFonts w:ascii="Open Sans" w:eastAsia="Times New Roman" w:hAnsi="Open Sans" w:cs="Open Sans"/>
           <w:b/>
           <w:bCs/>
-          <w:kern w:val="0"/>
-          <w14:ligatures w14:val="none"/>
-        </w:rPr>
-        <w:lastRenderedPageBreak/>
+        </w:rPr>
         <w:t>What insights did you gain from interacting with people from your industry? How will they help you to move forward in your career?</w:t>
       </w:r>
     </w:p>
     <w:p>
       <w:pPr>
         <w:spacing w:before="100" w:beforeAutospacing="1" w:line="276" w:lineRule="auto"/>
-        <w:ind w:left="720"/>
+        <w:ind w:left="360"/>
         <w:rPr>
           <w:rFonts w:ascii="Open Sans" w:eastAsia="Times New Roman" w:hAnsi="Open Sans" w:cs="Open Sans"/>
           <w:color w:val="000000"/>
@@ -1057,13 +1151,11 @@
           <w:ilvl w:val="0"/>
           <w:numId w:val="1"/>
         </w:numPr>
-        <w:spacing w:before="100" w:beforeAutospacing="1" w:line="276" w:lineRule="auto"/>
+        <w:spacing w:beforeAutospacing="1" w:line="276" w:lineRule="auto"/>
         <w:rPr>
           <w:rFonts w:ascii="Open Sans" w:eastAsia="Times New Roman" w:hAnsi="Open Sans" w:cs="Open Sans"/>
           <w:b/>
           <w:bCs/>
-          <w:kern w:val="0"/>
-          <w14:ligatures w14:val="none"/>
         </w:rPr>
       </w:pPr>
       <w:r>
@@ -1071,8 +1163,6 @@
           <w:rFonts w:ascii="Open Sans" w:eastAsia="Times New Roman" w:hAnsi="Open Sans" w:cs="Open Sans"/>
           <w:b/>
           <w:bCs/>
-          <w:kern w:val="0"/>
-          <w14:ligatures w14:val="none"/>
         </w:rPr>
         <w:t>What kinds of "on the job" training, community experiences, or volunteer opportunities do you think would further benefit your employability? Why are they important?</w:t>
       </w:r>
@@ -1080,7 +1170,7 @@
     <w:p>
       <w:pPr>
         <w:spacing w:before="100" w:beforeAutospacing="1" w:line="276" w:lineRule="auto"/>
-        <w:ind w:left="720"/>
+        <w:ind w:left="360"/>
         <w:rPr>
           <w:rFonts w:ascii="Open Sans" w:eastAsia="Times New Roman" w:hAnsi="Open Sans" w:cs="Open Sans"/>
           <w:b/>
@@ -1096,6 +1186,7 @@
           <w:kern w:val="0"/>
           <w14:ligatures w14:val="none"/>
         </w:rPr>
+        <w:lastRenderedPageBreak/>
         <w:t xml:space="preserve">To enhance </w:t>
       </w:r>
       <w:r>
@@ -1195,35 +1286,7 @@
           <w:kern w:val="0"/>
           <w14:ligatures w14:val="none"/>
         </w:rPr>
-        <w:t xml:space="preserve">contributing to open-source projects, </w:t>
-      </w:r>
-      <w:r>
-        <w:rPr>
-          <w:rFonts w:ascii="Open Sans" w:eastAsia="Times New Roman" w:hAnsi="Open Sans" w:cs="Open Sans"/>
-          <w:color w:val="000000"/>
-          <w:kern w:val="0"/>
-          <w14:ligatures w14:val="none"/>
-        </w:rPr>
-        <w:lastRenderedPageBreak/>
-        <w:t xml:space="preserve">or supporting nonprofits would also </w:t>
-      </w:r>
-      <w:r>
-        <w:rPr>
-          <w:rFonts w:ascii="Open Sans" w:eastAsia="Times New Roman" w:hAnsi="Open Sans" w:cs="Open Sans"/>
-          <w:color w:val="000000"/>
-          <w:kern w:val="0"/>
-          <w14:ligatures w14:val="none"/>
-        </w:rPr>
-        <w:t>boost</w:t>
-      </w:r>
-      <w:r>
-        <w:rPr>
-          <w:rFonts w:ascii="Open Sans" w:eastAsia="Times New Roman" w:hAnsi="Open Sans" w:cs="Open Sans"/>
-          <w:color w:val="000000"/>
-          <w:kern w:val="0"/>
-          <w14:ligatures w14:val="none"/>
-        </w:rPr>
-        <w:t xml:space="preserve"> </w:t>
+        <w:t xml:space="preserve">contributing to open-source projects, or supporting nonprofits would also boost </w:t>
       </w:r>
       <w:r>
         <w:rPr>
@@ -1259,13 +1322,11 @@
           <w:ilvl w:val="0"/>
           <w:numId w:val="1"/>
         </w:numPr>
-        <w:spacing w:before="100" w:beforeAutospacing="1" w:line="276" w:lineRule="auto"/>
+        <w:spacing w:beforeAutospacing="1" w:line="276" w:lineRule="auto"/>
         <w:rPr>
           <w:rFonts w:ascii="Open Sans" w:eastAsia="Times New Roman" w:hAnsi="Open Sans" w:cs="Open Sans"/>
           <w:b/>
           <w:bCs/>
-          <w:kern w:val="0"/>
-          <w14:ligatures w14:val="none"/>
         </w:rPr>
       </w:pPr>
       <w:r>
@@ -1273,8 +1334,6 @@
           <w:rFonts w:ascii="Open Sans" w:eastAsia="Times New Roman" w:hAnsi="Open Sans" w:cs="Open Sans"/>
           <w:b/>
           <w:bCs/>
-          <w:kern w:val="0"/>
-          <w14:ligatures w14:val="none"/>
         </w:rPr>
         <w:t>Who would you seek further advice from and how do you think it would support your employability and/or Job Ready Communication? </w:t>
       </w:r>
@@ -1282,7 +1341,7 @@
     <w:p>
       <w:pPr>
         <w:spacing w:line="276" w:lineRule="auto"/>
-        <w:ind w:left="720"/>
+        <w:ind w:left="360"/>
       </w:pPr>
       <w:r>
         <w:rPr>
@@ -1517,109 +1576,109 @@
     <w:nsid w:val="003A6758"/>
     <w:multiLevelType w:val="hybridMultilevel"/>
     <w:tmpl w:val="43322478"/>
-    <w:lvl w:ilvl="0" w:tplc="04090001">
+    <w:lvl w:ilvl="0" w:tplc="3E12BB0C">
       <w:start w:val="1"/>
       <w:numFmt w:val="bullet"/>
       <w:lvlText w:val=""/>
       <w:lvlJc w:val="left"/>
       <w:pPr>
-        <w:ind w:left="1080" w:hanging="360"/>
+        <w:ind w:left="720" w:hanging="360"/>
       </w:pPr>
       <w:rPr>
         <w:rFonts w:ascii="Symbol" w:hAnsi="Symbol" w:hint="default"/>
       </w:rPr>
     </w:lvl>
-    <w:lvl w:ilvl="1" w:tplc="04090003" w:tentative="1">
+    <w:lvl w:ilvl="1" w:tplc="6158C868" w:tentative="1">
       <w:start w:val="1"/>
       <w:numFmt w:val="bullet"/>
       <w:lvlText w:val="o"/>
       <w:lvlJc w:val="left"/>
       <w:pPr>
-        <w:ind w:left="1800" w:hanging="360"/>
-      </w:pPr>
-      <w:rPr>
-        <w:rFonts w:ascii="Courier New" w:hAnsi="Courier New" w:cs="Courier New" w:hint="default"/>
-      </w:rPr>
-    </w:lvl>
-    <w:lvl w:ilvl="2" w:tplc="04090005" w:tentative="1">
+        <w:ind w:left="1440" w:hanging="360"/>
+      </w:pPr>
+      <w:rPr>
+        <w:rFonts w:ascii="Courier New" w:hAnsi="Courier New" w:hint="default"/>
+      </w:rPr>
+    </w:lvl>
+    <w:lvl w:ilvl="2" w:tplc="EA520B5A" w:tentative="1">
       <w:start w:val="1"/>
       <w:numFmt w:val="bullet"/>
       <w:lvlText w:val=""/>
       <w:lvlJc w:val="left"/>
       <w:pPr>
-        <w:ind w:left="2520" w:hanging="360"/>
+        <w:ind w:left="2160" w:hanging="360"/>
       </w:pPr>
       <w:rPr>
         <w:rFonts w:ascii="Wingdings" w:hAnsi="Wingdings" w:hint="default"/>
       </w:rPr>
     </w:lvl>
-    <w:lvl w:ilvl="3" w:tplc="04090001" w:tentative="1">
+    <w:lvl w:ilvl="3" w:tplc="F942EE72" w:tentative="1">
       <w:start w:val="1"/>
       <w:numFmt w:val="bullet"/>
       <w:lvlText w:val=""/>
       <w:lvlJc w:val="left"/>
       <w:pPr>
-        <w:ind w:left="3240" w:hanging="360"/>
+        <w:ind w:left="2880" w:hanging="360"/>
       </w:pPr>
       <w:rPr>
         <w:rFonts w:ascii="Symbol" w:hAnsi="Symbol" w:hint="default"/>
       </w:rPr>
     </w:lvl>
-    <w:lvl w:ilvl="4" w:tplc="04090003" w:tentative="1">
+    <w:lvl w:ilvl="4" w:tplc="4AB458A4" w:tentative="1">
       <w:start w:val="1"/>
       <w:numFmt w:val="bullet"/>
       <w:lvlText w:val="o"/>
       <w:lvlJc w:val="left"/>
       <w:pPr>
-        <w:ind w:left="3960" w:hanging="360"/>
-      </w:pPr>
-      <w:rPr>
-        <w:rFonts w:ascii="Courier New" w:hAnsi="Courier New" w:cs="Courier New" w:hint="default"/>
-      </w:rPr>
-    </w:lvl>
-    <w:lvl w:ilvl="5" w:tplc="04090005" w:tentative="1">
+        <w:ind w:left="3600" w:hanging="360"/>
+      </w:pPr>
+      <w:rPr>
+        <w:rFonts w:ascii="Courier New" w:hAnsi="Courier New" w:hint="default"/>
+      </w:rPr>
+    </w:lvl>
+    <w:lvl w:ilvl="5" w:tplc="11122408" w:tentative="1">
       <w:start w:val="1"/>
       <w:numFmt w:val="bullet"/>
       <w:lvlText w:val=""/>
       <w:lvlJc w:val="left"/>
       <w:pPr>
-        <w:ind w:left="4680" w:hanging="360"/>
+        <w:ind w:left="4320" w:hanging="360"/>
       </w:pPr>
       <w:rPr>
         <w:rFonts w:ascii="Wingdings" w:hAnsi="Wingdings" w:hint="default"/>
       </w:rPr>
     </w:lvl>
-    <w:lvl w:ilvl="6" w:tplc="04090001" w:tentative="1">
+    <w:lvl w:ilvl="6" w:tplc="97D4475A" w:tentative="1">
       <w:start w:val="1"/>
       <w:numFmt w:val="bullet"/>
       <w:lvlText w:val=""/>
       <w:lvlJc w:val="left"/>
       <w:pPr>
-        <w:ind w:left="5400" w:hanging="360"/>
+        <w:ind w:left="5040" w:hanging="360"/>
       </w:pPr>
       <w:rPr>
         <w:rFonts w:ascii="Symbol" w:hAnsi="Symbol" w:hint="default"/>
       </w:rPr>
     </w:lvl>
-    <w:lvl w:ilvl="7" w:tplc="04090003" w:tentative="1">
+    <w:lvl w:ilvl="7" w:tplc="D212B084" w:tentative="1">
       <w:start w:val="1"/>
       <w:numFmt w:val="bullet"/>
       <w:lvlText w:val="o"/>
       <w:lvlJc w:val="left"/>
       <w:pPr>
-        <w:ind w:left="6120" w:hanging="360"/>
-      </w:pPr>
-      <w:rPr>
-        <w:rFonts w:ascii="Courier New" w:hAnsi="Courier New" w:cs="Courier New" w:hint="default"/>
-      </w:rPr>
-    </w:lvl>
-    <w:lvl w:ilvl="8" w:tplc="04090005" w:tentative="1">
+        <w:ind w:left="5760" w:hanging="360"/>
+      </w:pPr>
+      <w:rPr>
+        <w:rFonts w:ascii="Courier New" w:hAnsi="Courier New" w:hint="default"/>
+      </w:rPr>
+    </w:lvl>
+    <w:lvl w:ilvl="8" w:tplc="68643D80" w:tentative="1">
       <w:start w:val="1"/>
       <w:numFmt w:val="bullet"/>
       <w:lvlText w:val=""/>
       <w:lvlJc w:val="left"/>
       <w:pPr>
-        <w:ind w:left="6840" w:hanging="360"/>
+        <w:ind w:left="6480" w:hanging="360"/>
       </w:pPr>
       <w:rPr>
         <w:rFonts w:ascii="Wingdings" w:hAnsi="Wingdings" w:hint="default"/>
@@ -1839,7 +1898,7 @@
       <w:lvlText w:val=""/>
       <w:lvlJc w:val="left"/>
       <w:pPr>
-        <w:ind w:left="1080" w:hanging="360"/>
+        <w:ind w:left="720" w:hanging="360"/>
       </w:pPr>
       <w:rPr>
         <w:rFonts w:ascii="Symbol" w:hAnsi="Symbol" w:hint="default"/>
@@ -1855,7 +1914,7 @@
         <w:tabs>
           <w:tab w:val="num" w:pos="1800"/>
         </w:tabs>
-        <w:ind w:left="1800" w:hanging="360"/>
+        <w:ind w:left="1440" w:hanging="360"/>
       </w:pPr>
       <w:rPr>
         <w:rFonts w:ascii="Courier New" w:hAnsi="Courier New" w:hint="default"/>
@@ -1871,7 +1930,7 @@
         <w:tabs>
           <w:tab w:val="num" w:pos="2520"/>
         </w:tabs>
-        <w:ind w:left="2520" w:hanging="360"/>
+        <w:ind w:left="2160" w:hanging="360"/>
       </w:pPr>
       <w:rPr>
         <w:rFonts w:ascii="Wingdings" w:hAnsi="Wingdings" w:hint="default"/>
@@ -1887,7 +1946,7 @@
         <w:tabs>
           <w:tab w:val="num" w:pos="3240"/>
         </w:tabs>
-        <w:ind w:left="3240" w:hanging="360"/>
+        <w:ind w:left="2880" w:hanging="360"/>
       </w:pPr>
       <w:rPr>
         <w:rFonts w:ascii="Wingdings" w:hAnsi="Wingdings" w:hint="default"/>
@@ -1903,7 +1962,7 @@
         <w:tabs>
           <w:tab w:val="num" w:pos="3960"/>
         </w:tabs>
-        <w:ind w:left="3960" w:hanging="360"/>
+        <w:ind w:left="3600" w:hanging="360"/>
       </w:pPr>
       <w:rPr>
         <w:rFonts w:ascii="Wingdings" w:hAnsi="Wingdings" w:hint="default"/>
@@ -1919,7 +1978,7 @@
         <w:tabs>
           <w:tab w:val="num" w:pos="4680"/>
         </w:tabs>
-        <w:ind w:left="4680" w:hanging="360"/>
+        <w:ind w:left="4320" w:hanging="360"/>
       </w:pPr>
       <w:rPr>
         <w:rFonts w:ascii="Wingdings" w:hAnsi="Wingdings" w:hint="default"/>
@@ -1935,7 +1994,7 @@
         <w:tabs>
           <w:tab w:val="num" w:pos="5400"/>
         </w:tabs>
-        <w:ind w:left="5400" w:hanging="360"/>
+        <w:ind w:left="5040" w:hanging="360"/>
       </w:pPr>
       <w:rPr>
         <w:rFonts w:ascii="Wingdings" w:hAnsi="Wingdings" w:hint="default"/>
@@ -1951,7 +2010,7 @@
         <w:tabs>
           <w:tab w:val="num" w:pos="6120"/>
         </w:tabs>
-        <w:ind w:left="6120" w:hanging="360"/>
+        <w:ind w:left="5760" w:hanging="360"/>
       </w:pPr>
       <w:rPr>
         <w:rFonts w:ascii="Wingdings" w:hAnsi="Wingdings" w:hint="default"/>
@@ -1967,7 +2026,7 @@
         <w:tabs>
           <w:tab w:val="num" w:pos="6840"/>
         </w:tabs>
-        <w:ind w:left="6840" w:hanging="360"/>
+        <w:ind w:left="6480" w:hanging="360"/>
       </w:pPr>
       <w:rPr>
         <w:rFonts w:ascii="Wingdings" w:hAnsi="Wingdings" w:hint="default"/>
@@ -1985,10 +2044,9 @@
       <w:lvlText w:val="%1."/>
       <w:lvlJc w:val="left"/>
       <w:pPr>
-        <w:ind w:left="720" w:hanging="360"/>
-      </w:pPr>
-      <w:rPr>
-        <w:rFonts w:hint="default"/>
+        <w:ind w:left="360" w:hanging="360"/>
+      </w:pPr>
+      <w:rPr>
         <w:sz w:val="20"/>
       </w:rPr>
     </w:lvl>
@@ -2001,7 +2059,7 @@
         <w:tabs>
           <w:tab w:val="num" w:pos="1440"/>
         </w:tabs>
-        <w:ind w:left="1440" w:hanging="360"/>
+        <w:ind w:left="1080" w:hanging="360"/>
       </w:pPr>
       <w:rPr>
         <w:rFonts w:ascii="Courier New" w:hAnsi="Courier New" w:hint="default"/>
@@ -2017,7 +2075,7 @@
         <w:tabs>
           <w:tab w:val="num" w:pos="2160"/>
         </w:tabs>
-        <w:ind w:left="2160" w:hanging="360"/>
+        <w:ind w:left="1800" w:hanging="360"/>
       </w:pPr>
       <w:rPr>
         <w:rFonts w:ascii="Wingdings" w:hAnsi="Wingdings" w:hint="default"/>
@@ -2033,7 +2091,7 @@
         <w:tabs>
           <w:tab w:val="num" w:pos="2880"/>
         </w:tabs>
-        <w:ind w:left="2880" w:hanging="360"/>
+        <w:ind w:left="2520" w:hanging="360"/>
       </w:pPr>
       <w:rPr>
         <w:rFonts w:ascii="Wingdings" w:hAnsi="Wingdings" w:hint="default"/>
@@ -2049,7 +2107,7 @@
         <w:tabs>
           <w:tab w:val="num" w:pos="3600"/>
         </w:tabs>
-        <w:ind w:left="3600" w:hanging="360"/>
+        <w:ind w:left="3240" w:hanging="360"/>
       </w:pPr>
       <w:rPr>
         <w:rFonts w:ascii="Wingdings" w:hAnsi="Wingdings" w:hint="default"/>
@@ -2065,7 +2123,7 @@
         <w:tabs>
           <w:tab w:val="num" w:pos="4320"/>
         </w:tabs>
-        <w:ind w:left="4320" w:hanging="360"/>
+        <w:ind w:left="3960" w:hanging="360"/>
       </w:pPr>
       <w:rPr>
         <w:rFonts w:ascii="Wingdings" w:hAnsi="Wingdings" w:hint="default"/>
@@ -2081,7 +2139,7 @@
         <w:tabs>
           <w:tab w:val="num" w:pos="5040"/>
         </w:tabs>
-        <w:ind w:left="5040" w:hanging="360"/>
+        <w:ind w:left="4680" w:hanging="360"/>
       </w:pPr>
       <w:rPr>
         <w:rFonts w:ascii="Wingdings" w:hAnsi="Wingdings" w:hint="default"/>
@@ -2097,7 +2155,7 @@
         <w:tabs>
           <w:tab w:val="num" w:pos="5760"/>
         </w:tabs>
-        <w:ind w:left="5760" w:hanging="360"/>
+        <w:ind w:left="5400" w:hanging="360"/>
       </w:pPr>
       <w:rPr>
         <w:rFonts w:ascii="Wingdings" w:hAnsi="Wingdings" w:hint="default"/>
@@ -2113,7 +2171,7 @@
         <w:tabs>
           <w:tab w:val="num" w:pos="6480"/>
         </w:tabs>
-        <w:ind w:left="6480" w:hanging="360"/>
+        <w:ind w:left="6120" w:hanging="360"/>
       </w:pPr>
       <w:rPr>
         <w:rFonts w:ascii="Wingdings" w:hAnsi="Wingdings" w:hint="default"/>
@@ -3359,6 +3417,17 @@
     <w:basedOn w:val="DefaultParagraphFont"/>
     <w:rsid w:val="00E23237"/>
   </w:style>
+  <w:style w:type="character" w:styleId="Hyperlink">
+    <w:name w:val="Hyperlink"/>
+    <w:basedOn w:val="DefaultParagraphFont"/>
+    <w:uiPriority w:val="99"/>
+    <w:unhideWhenUsed/>
+    <w:rsid w:val="312E6119"/>
+    <w:rPr>
+      <w:color w:val="467886"/>
+      <w:u w:val="single"/>
+    </w:rPr>
+  </w:style>
 </w:styles>
 </file>
 

</xml_diff>